<commit_message>
Updated documents. Removed waste code.
</commit_message>
<xml_diff>
--- a/Login_System/Docs/README.docx
+++ b/Login_System/Docs/README.docx
@@ -820,7 +820,6 @@
       </w:r>
       <w:bookmarkEnd w:id="0"/>
     </w:p>
-    <w:p/>
     <w:p>
       <w:pPr>
         <w:ind w:left="720"/>
@@ -988,14 +987,12 @@
           <w:lang w:val="en-GB"/>
         </w:rPr>
       </w:pPr>
-      <w:bookmarkStart w:id="1" w:name="_Toc38013559"/>
-      <w:r>
-        <w:rPr>
-          <w:lang w:val="en-GB"/>
-        </w:rPr>
-        <w:t>Employees</w:t>
-      </w:r>
-      <w:bookmarkEnd w:id="1"/>
+      <w:r>
+        <w:rPr>
+          <w:lang w:val="en-GB"/>
+        </w:rPr>
+        <w:t>Company select</w:t>
+      </w:r>
     </w:p>
     <w:p>
       <w:pPr>
@@ -1004,48 +1001,20 @@
           <w:lang w:val="en-GB"/>
         </w:rPr>
       </w:pPr>
-    </w:p>
-    <w:p>
-      <w:pPr>
-        <w:ind w:left="720"/>
-        <w:rPr>
-          <w:lang w:val="en-GB"/>
-        </w:rPr>
-      </w:pPr>
-      <w:r>
-        <w:rPr>
-          <w:lang w:val="en-GB"/>
-        </w:rPr>
-        <w:t>Employee menu can be accessed by everyone, but its functions are limited for normal users. You can view all the basic information of every user, and you can view/edit more advanced statistics of yourself, including skills, courses, and certificates.</w:t>
-      </w:r>
-    </w:p>
-    <w:p>
-      <w:pPr>
-        <w:ind w:left="720"/>
-        <w:rPr>
-          <w:lang w:val="en-GB"/>
-        </w:rPr>
-      </w:pPr>
-      <w:r>
-        <w:rPr>
-          <w:lang w:val="en-GB"/>
-        </w:rPr>
-        <w:t xml:space="preserve">As admin, you can also view and edit all the advanced statistics of every user. You can also </w:t>
-      </w:r>
-      <w:r>
-        <w:rPr>
-          <w:b/>
-          <w:bCs/>
-          <w:lang w:val="en-GB"/>
-        </w:rPr>
-        <w:t>create new users</w:t>
-      </w:r>
-      <w:r>
-        <w:rPr>
-          <w:lang w:val="en-GB"/>
-        </w:rPr>
-        <w:t xml:space="preserve"> from this menu.</w:t>
-      </w:r>
+      <w:r>
+        <w:rPr>
+          <w:lang w:val="en-GB"/>
+        </w:rPr>
+        <w:t>Next to home-icon there is a company that the user is in. If the user belongs multiple companies, then there is a dropdown where you can select the active company for the use.</w:t>
+      </w:r>
+    </w:p>
+    <w:p>
+      <w:pPr>
+        <w:ind w:left="709"/>
+        <w:rPr>
+          <w:lang w:val="en-GB"/>
+        </w:rPr>
+      </w:pPr>
     </w:p>
     <w:p>
       <w:pPr>
@@ -1058,14 +1027,14 @@
           <w:lang w:val="en-GB"/>
         </w:rPr>
       </w:pPr>
-      <w:bookmarkStart w:id="2" w:name="_Toc38013560"/>
-      <w:r>
-        <w:rPr>
-          <w:lang w:val="en-GB"/>
-        </w:rPr>
-        <w:t>Courses</w:t>
-      </w:r>
-      <w:bookmarkEnd w:id="2"/>
+      <w:bookmarkStart w:id="1" w:name="_Toc38013559"/>
+      <w:r>
+        <w:rPr>
+          <w:lang w:val="en-GB"/>
+        </w:rPr>
+        <w:t>Employees</w:t>
+      </w:r>
+      <w:bookmarkEnd w:id="1"/>
     </w:p>
     <w:p>
       <w:pPr>
@@ -1074,6 +1043,12 @@
           <w:lang w:val="en-GB"/>
         </w:rPr>
       </w:pPr>
+      <w:r>
+        <w:rPr>
+          <w:lang w:val="en-GB"/>
+        </w:rPr>
+        <w:t>Employee menu can be accessed by everyone, but its functions are limited for normal users. You can view all the basic information of every user, and you can view/edit more advanced statistics of yourself, including skills, courses, and certificates.</w:t>
+      </w:r>
     </w:p>
     <w:p>
       <w:pPr>
@@ -1086,38 +1061,21 @@
         <w:rPr>
           <w:lang w:val="en-GB"/>
         </w:rPr>
-        <w:t>Courses page is where you can browse and manage various training courses. As user, you can view all the courses, and choose which ones you want to join. By clicking on any course, you can expand it to view the course description and the lessons associated with the course.  You can attend individual lessons here.</w:t>
-      </w:r>
-    </w:p>
-    <w:p>
-      <w:pPr>
-        <w:ind w:left="720"/>
-        <w:rPr>
-          <w:lang w:val="en-GB"/>
-        </w:rPr>
-      </w:pPr>
-      <w:r>
-        <w:rPr>
-          <w:lang w:val="en-GB"/>
-        </w:rPr>
-        <w:t>Admins have access to some additional features. They can create new courses and lessons, as well as mass add users to courses and lessons. They can also change the course status for each attending member, as well as grade their performance (0-5).</w:t>
-      </w:r>
-    </w:p>
-    <w:p>
-      <w:pPr>
-        <w:rPr>
-          <w:rFonts w:asciiTheme="majorHAnsi" w:eastAsiaTheme="majorEastAsia" w:hAnsiTheme="majorHAnsi" w:cstheme="majorBidi"/>
-          <w:color w:val="2F5496" w:themeColor="accent1" w:themeShade="BF"/>
-          <w:sz w:val="32"/>
-          <w:szCs w:val="32"/>
-          <w:lang w:val="en-GB"/>
-        </w:rPr>
-      </w:pPr>
-      <w:r>
-        <w:rPr>
-          <w:lang w:val="en-GB"/>
-        </w:rPr>
-        <w:br w:type="page"/>
+        <w:t xml:space="preserve">As admin, you can also view and edit all the advanced statistics of every user. You can also </w:t>
+      </w:r>
+      <w:r>
+        <w:rPr>
+          <w:b/>
+          <w:bCs/>
+          <w:lang w:val="en-GB"/>
+        </w:rPr>
+        <w:t>create new users</w:t>
+      </w:r>
+      <w:r>
+        <w:rPr>
+          <w:lang w:val="en-GB"/>
+        </w:rPr>
+        <w:t xml:space="preserve"> from this menu.</w:t>
       </w:r>
     </w:p>
     <w:p>
@@ -1131,25 +1089,118 @@
           <w:lang w:val="en-GB"/>
         </w:rPr>
       </w:pPr>
+      <w:bookmarkStart w:id="2" w:name="_Toc38013560"/>
+      <w:r>
+        <w:rPr>
+          <w:lang w:val="en-GB"/>
+        </w:rPr>
+        <w:t>Courses</w:t>
+      </w:r>
+      <w:bookmarkEnd w:id="2"/>
+    </w:p>
+    <w:p>
+      <w:pPr>
+        <w:ind w:left="720"/>
+        <w:rPr>
+          <w:lang w:val="en-GB"/>
+        </w:rPr>
+      </w:pPr>
+      <w:r>
+        <w:rPr>
+          <w:lang w:val="en-GB"/>
+        </w:rPr>
+        <w:t>Courses page is where you can browse and manage various training courses. As user, you can view all the courses, and choose which ones you want to join. By clicking on any course, you can expand it to view the course description and the lessons associated with the course.  You can attend individual lessons here.</w:t>
+      </w:r>
+    </w:p>
+    <w:p>
+      <w:pPr>
+        <w:ind w:left="720"/>
+        <w:rPr>
+          <w:lang w:val="en-GB"/>
+        </w:rPr>
+      </w:pPr>
+      <w:r>
+        <w:rPr>
+          <w:lang w:val="en-GB"/>
+        </w:rPr>
+        <w:t>Admins have access to some additional features. They can create new courses and lessons, as well as mass add users to courses and lessons. They can also change the course status for each attending member, as well as grade their performance (0-5).</w:t>
+      </w:r>
+    </w:p>
+    <w:p>
+      <w:pPr>
+        <w:pStyle w:val="Heading1"/>
+        <w:numPr>
+          <w:ilvl w:val="0"/>
+          <w:numId w:val="1"/>
+        </w:numPr>
+        <w:rPr>
+          <w:lang w:val="en-GB"/>
+        </w:rPr>
+      </w:pPr>
+      <w:r>
+        <w:rPr>
+          <w:lang w:val="en-GB"/>
+        </w:rPr>
+        <w:t>Advanced search</w:t>
+      </w:r>
+    </w:p>
+    <w:p>
+      <w:pPr>
+        <w:ind w:left="720"/>
+        <w:rPr>
+          <w:lang w:val="en-GB"/>
+        </w:rPr>
+      </w:pPr>
+      <w:r>
+        <w:rPr>
+          <w:lang w:val="en-GB"/>
+        </w:rPr>
+        <w:t>Advanced search contains a more precise search than normal search. It is able to search companies, certificates, groups, company groups and different skills and skill levels.</w:t>
+      </w:r>
+      <w:r>
+        <w:rPr>
+          <w:lang w:val="en-GB"/>
+        </w:rPr>
+        <w:t xml:space="preserve">  From advanced search you can search with multiple filters and narrow the results down. It is only administrator tool so normal </w:t>
+      </w:r>
+      <w:r>
+        <w:rPr>
+          <w:lang w:val="en-GB"/>
+        </w:rPr>
+        <w:lastRenderedPageBreak/>
+        <w:t>user can’t search with it. Superadmin can search everyone and admin can search everyone in the same company (others are shown as anonymous).</w:t>
+      </w:r>
+    </w:p>
+    <w:p>
+      <w:pPr>
+        <w:ind w:left="720"/>
+        <w:rPr>
+          <w:lang w:val="en-GB"/>
+        </w:rPr>
+      </w:pPr>
+    </w:p>
+    <w:p>
+      <w:pPr>
+        <w:pStyle w:val="Heading1"/>
+        <w:numPr>
+          <w:ilvl w:val="0"/>
+          <w:numId w:val="1"/>
+        </w:numPr>
+        <w:rPr>
+          <w:lang w:val="en-GB"/>
+        </w:rPr>
+      </w:pPr>
       <w:bookmarkStart w:id="3" w:name="_Toc38013561"/>
       <w:r>
         <w:rPr>
           <w:lang w:val="en-GB"/>
         </w:rPr>
-        <w:lastRenderedPageBreak/>
         <w:t>Administration</w:t>
       </w:r>
       <w:bookmarkEnd w:id="3"/>
     </w:p>
     <w:p>
       <w:pPr>
-        <w:rPr>
-          <w:lang w:val="en-GB"/>
-        </w:rPr>
-      </w:pPr>
-    </w:p>
-    <w:p>
-      <w:pPr>
         <w:ind w:left="720"/>
         <w:rPr>
           <w:lang w:val="en-GB"/>
@@ -1159,8 +1210,28 @@
         <w:rPr>
           <w:lang w:val="en-GB"/>
         </w:rPr>
-        <w:t>Admin users also have access to the “Administrator” panel. It has four different options.</w:t>
-      </w:r>
+        <w:t xml:space="preserve">Admin users also have access to the “Administrator” panel. It has </w:t>
+      </w:r>
+      <w:r>
+        <w:rPr>
+          <w:lang w:val="en-GB"/>
+        </w:rPr>
+        <w:t>six</w:t>
+      </w:r>
+      <w:r>
+        <w:rPr>
+          <w:lang w:val="en-GB"/>
+        </w:rPr>
+        <w:t xml:space="preserve"> different options.</w:t>
+      </w:r>
+    </w:p>
+    <w:p>
+      <w:pPr>
+        <w:ind w:left="720"/>
+        <w:rPr>
+          <w:lang w:val="en-GB"/>
+        </w:rPr>
+      </w:pPr>
     </w:p>
     <w:p>
       <w:pPr>
@@ -1173,12 +1244,12 @@
           <w:lang w:val="en-GB"/>
         </w:rPr>
       </w:pPr>
-      <w:bookmarkStart w:id="4" w:name="_Toc38013562"/>
-      <w:r>
-        <w:rPr>
-          <w:lang w:val="en-GB"/>
-        </w:rPr>
-        <w:t>Roles</w:t>
+      <w:bookmarkStart w:id="4" w:name="_Toc38013565"/>
+      <w:r>
+        <w:rPr>
+          <w:lang w:val="en-GB"/>
+        </w:rPr>
+        <w:t>Certificates</w:t>
       </w:r>
       <w:bookmarkEnd w:id="4"/>
     </w:p>
@@ -1194,8 +1265,17 @@
         <w:rPr>
           <w:lang w:val="en-GB"/>
         </w:rPr>
-        <w:t>Roles menu has limited functionality, as all the authorization in the app is hardcoded to either “User” or “Admin”. This is also why no one can delete those two roles, as doing so would break the functionality of the application. As admin, you can add new roles, but they serve no purpose other than categorizing users. For most uses it’s a much better idea to just use “Groups”.</w:t>
-      </w:r>
+        <w:t>Certificate menu is similar to the skills menu. Here you can add, edit, and delete certificates. You can’t add them to users from here. To do that, you must go the “Employees” page and select the “Certificates” tab of an employee.</w:t>
+      </w:r>
+    </w:p>
+    <w:p>
+      <w:pPr>
+        <w:pStyle w:val="ListParagraph"/>
+        <w:ind w:left="750"/>
+        <w:rPr>
+          <w:lang w:val="en-GB"/>
+        </w:rPr>
+      </w:pPr>
     </w:p>
     <w:p>
       <w:pPr>
@@ -1208,113 +1288,40 @@
           <w:lang w:val="en-GB"/>
         </w:rPr>
       </w:pPr>
-      <w:bookmarkStart w:id="5" w:name="_Toc38013563"/>
-      <w:r>
-        <w:rPr>
-          <w:lang w:val="en-GB"/>
-        </w:rPr>
-        <w:t>Groups</w:t>
-      </w:r>
-      <w:bookmarkEnd w:id="5"/>
-    </w:p>
-    <w:p>
-      <w:pPr>
-        <w:pStyle w:val="ListParagraph"/>
-        <w:ind w:left="750"/>
-        <w:rPr>
-          <w:lang w:val="en-GB"/>
-        </w:rPr>
-      </w:pPr>
-      <w:r>
-        <w:rPr>
-          <w:lang w:val="en-GB"/>
-        </w:rPr>
-        <w:t xml:space="preserve">Groups are a more powerful way to manage users. From the groups menu, you can easily create new groups. Creating a group is a three-part process. First you must name the group, then you add skill goals to the group, and finally you select members for the group. Of these parts, only the group naming is necessary to create a group. You don’t have to create goals or add members right away. </w:t>
-      </w:r>
-    </w:p>
-    <w:p>
-      <w:pPr>
-        <w:pStyle w:val="ListParagraph"/>
-        <w:ind w:left="750"/>
-        <w:rPr>
-          <w:lang w:val="en-GB"/>
-        </w:rPr>
-      </w:pPr>
-    </w:p>
-    <w:p>
-      <w:pPr>
-        <w:pStyle w:val="ListParagraph"/>
-        <w:ind w:left="750"/>
-        <w:rPr>
-          <w:lang w:val="en-GB"/>
-        </w:rPr>
-      </w:pPr>
-      <w:r>
-        <w:rPr>
-          <w:lang w:val="en-GB"/>
-        </w:rPr>
-        <w:t>Skill goals are what determines what skills users can evaluate. You can set it as anywhere between 0 and 5. If you set it to 0, it’s visible to users as a skill to evaluate, but it won’t have a goal. Think of it as “not necessary to have, but if you do, great” skill. If a skill goal is not set at all, then the user won’t see that skill in their evaluation form.</w:t>
-      </w:r>
-    </w:p>
-    <w:p>
-      <w:pPr>
-        <w:pStyle w:val="ListParagraph"/>
-        <w:ind w:left="750"/>
-        <w:rPr>
-          <w:lang w:val="en-GB"/>
-        </w:rPr>
-      </w:pPr>
-    </w:p>
-    <w:p>
-      <w:pPr>
-        <w:pStyle w:val="ListParagraph"/>
-        <w:ind w:left="750"/>
-        <w:rPr>
-          <w:lang w:val="en-GB"/>
-        </w:rPr>
-      </w:pPr>
-      <w:r>
-        <w:rPr>
-          <w:lang w:val="en-GB"/>
-        </w:rPr>
-        <w:t>Each group has a “View” button next to it. It takes you to the statistics page, where you can view general information about the group, including number of members, date the goals have been set, and the average skills of members compared to the goals. It also has buttons that allow you to edit the group name, goals, and membership. If you want, from here you can also delete the group.</w:t>
-      </w:r>
-    </w:p>
-    <w:p>
-      <w:pPr>
-        <w:pStyle w:val="ListParagraph"/>
-        <w:ind w:left="750"/>
-        <w:rPr>
-          <w:lang w:val="en-GB"/>
-        </w:rPr>
-      </w:pPr>
-    </w:p>
-    <w:p>
-      <w:pPr>
-        <w:pStyle w:val="ListParagraph"/>
-        <w:ind w:left="750"/>
-        <w:rPr>
-          <w:lang w:val="en-GB"/>
-        </w:rPr>
-      </w:pPr>
-      <w:r>
-        <w:rPr>
-          <w:lang w:val="en-GB"/>
-        </w:rPr>
-        <w:t xml:space="preserve">Before creating a group, however, it is </w:t>
-      </w:r>
-      <w:r>
-        <w:rPr>
-          <w:lang w:val="en-GB"/>
-        </w:rPr>
-        <w:t>advised</w:t>
-      </w:r>
-      <w:r>
-        <w:rPr>
-          <w:lang w:val="en-GB"/>
-        </w:rPr>
-        <w:t xml:space="preserve"> to add some skills to the database first. </w:t>
-      </w:r>
+      <w:r>
+        <w:rPr>
+          <w:lang w:val="en-GB"/>
+        </w:rPr>
+        <w:t>Company groups</w:t>
+      </w:r>
+    </w:p>
+    <w:p>
+      <w:pPr>
+        <w:ind w:left="750"/>
+        <w:rPr>
+          <w:lang w:val="en-GB"/>
+        </w:rPr>
+      </w:pPr>
+      <w:r>
+        <w:rPr>
+          <w:lang w:val="en-GB"/>
+        </w:rPr>
+        <w:t xml:space="preserve">Company groups is a place where you can create groups that have companies inside of it. </w:t>
+      </w:r>
+      <w:r>
+        <w:rPr>
+          <w:lang w:val="en-GB"/>
+        </w:rPr>
+        <w:t>Superadmin can select different companies, skills, certificates and admins for the company group.</w:t>
+      </w:r>
+    </w:p>
+    <w:p>
+      <w:pPr>
+        <w:ind w:left="750"/>
+        <w:rPr>
+          <w:lang w:val="en-GB"/>
+        </w:rPr>
+      </w:pPr>
     </w:p>
     <w:p>
       <w:pPr>
@@ -1327,14 +1334,12 @@
           <w:lang w:val="en-GB"/>
         </w:rPr>
       </w:pPr>
-      <w:bookmarkStart w:id="6" w:name="_Toc38013564"/>
-      <w:r>
-        <w:rPr>
-          <w:lang w:val="en-GB"/>
-        </w:rPr>
-        <w:t>Skills</w:t>
-      </w:r>
-      <w:bookmarkEnd w:id="6"/>
+      <w:r>
+        <w:rPr>
+          <w:lang w:val="en-GB"/>
+        </w:rPr>
+        <w:t>Companies</w:t>
+      </w:r>
     </w:p>
     <w:p>
       <w:pPr>
@@ -1348,28 +1353,17 @@
         <w:rPr>
           <w:lang w:val="en-GB"/>
         </w:rPr>
-        <w:t xml:space="preserve">The skills menu is simple, but it has an important functionality. Skills are needed for skill goals to be able to be set. </w:t>
-      </w:r>
-      <w:r>
-        <w:rPr>
-          <w:b/>
-          <w:bCs/>
-          <w:lang w:val="en-GB"/>
-        </w:rPr>
-        <w:t>First thing you should do in the application is add some skills to the list.</w:t>
-      </w:r>
-      <w:r>
-        <w:rPr>
-          <w:lang w:val="en-GB"/>
-        </w:rPr>
-        <w:t xml:space="preserve"> </w:t>
-      </w:r>
-      <w:r>
-        <w:rPr>
-          <w:lang w:val="en-GB"/>
-        </w:rPr>
-        <w:t xml:space="preserve">You can also edit their names and delete them. Note that editing the name of the existing skill updates all the database entries of that skill with the new name. </w:t>
-      </w:r>
+        <w:t xml:space="preserve">Companies have the companies stored. Here you can create, edit, set company goals and delete companies. </w:t>
+      </w:r>
+    </w:p>
+    <w:p>
+      <w:pPr>
+        <w:pStyle w:val="ListParagraph"/>
+        <w:ind w:left="750"/>
+        <w:rPr>
+          <w:lang w:val="en-GB"/>
+        </w:rPr>
+      </w:pPr>
     </w:p>
     <w:p>
       <w:pPr>
@@ -1382,14 +1376,14 @@
           <w:lang w:val="en-GB"/>
         </w:rPr>
       </w:pPr>
-      <w:bookmarkStart w:id="7" w:name="_Toc38013565"/>
-      <w:r>
-        <w:rPr>
-          <w:lang w:val="en-GB"/>
-        </w:rPr>
-        <w:t>Certificates</w:t>
-      </w:r>
-      <w:bookmarkEnd w:id="7"/>
+      <w:bookmarkStart w:id="5" w:name="_Toc38013563"/>
+      <w:r>
+        <w:rPr>
+          <w:lang w:val="en-GB"/>
+        </w:rPr>
+        <w:t>Groups</w:t>
+      </w:r>
+      <w:bookmarkEnd w:id="5"/>
     </w:p>
     <w:p>
       <w:pPr>
@@ -1403,8 +1397,125 @@
         <w:rPr>
           <w:lang w:val="en-GB"/>
         </w:rPr>
-        <w:t>Certificate menu is similar to the skills menu. Here you can add, edit, and delete certificates. You can’t add them to users from here. To do that, you must go the “Employees” page and select the “Certificates” tab of an employee.</w:t>
-      </w:r>
+        <w:t xml:space="preserve">From the groups menu, you can easily create new groups. </w:t>
+      </w:r>
+      <w:r>
+        <w:rPr>
+          <w:lang w:val="en-GB"/>
+        </w:rPr>
+        <w:t>O</w:t>
+      </w:r>
+      <w:r>
+        <w:rPr>
+          <w:lang w:val="en-GB"/>
+        </w:rPr>
+        <w:t>nly the group naming is necessary to create a group</w:t>
+      </w:r>
+      <w:r>
+        <w:rPr>
+          <w:lang w:val="en-GB"/>
+        </w:rPr>
+        <w:t>, but you can also add group members, group skills and select companies for the group</w:t>
+      </w:r>
+      <w:r>
+        <w:rPr>
+          <w:lang w:val="en-GB"/>
+        </w:rPr>
+        <w:t xml:space="preserve">. </w:t>
+      </w:r>
+    </w:p>
+    <w:p>
+      <w:pPr>
+        <w:pStyle w:val="ListParagraph"/>
+        <w:ind w:left="750"/>
+        <w:rPr>
+          <w:lang w:val="en-GB"/>
+        </w:rPr>
+      </w:pPr>
+    </w:p>
+    <w:p>
+      <w:pPr>
+        <w:pStyle w:val="ListParagraph"/>
+        <w:ind w:left="750"/>
+        <w:rPr>
+          <w:lang w:val="en-GB"/>
+        </w:rPr>
+      </w:pPr>
+      <w:r>
+        <w:rPr>
+          <w:lang w:val="en-GB"/>
+        </w:rPr>
+        <w:t>Skill goals are what determines what skills users can evaluate. You can set it as anywhere between 0 and 5. If you set it to 0, it’s visible to users as a skill to evaluate, but it won’t have a goal. Think of it as “not necessary to have, but if you do, great” skill. If a skill goal is not set at all, then the user won’t see that skill in their evaluation form.</w:t>
+      </w:r>
+    </w:p>
+    <w:p>
+      <w:pPr>
+        <w:pStyle w:val="ListParagraph"/>
+        <w:ind w:left="750"/>
+        <w:rPr>
+          <w:lang w:val="en-GB"/>
+        </w:rPr>
+      </w:pPr>
+    </w:p>
+    <w:p>
+      <w:pPr>
+        <w:pStyle w:val="ListParagraph"/>
+        <w:ind w:left="750"/>
+        <w:rPr>
+          <w:lang w:val="en-GB"/>
+        </w:rPr>
+      </w:pPr>
+      <w:r>
+        <w:rPr>
+          <w:lang w:val="en-GB"/>
+        </w:rPr>
+        <w:t>Each group has a “View” button next to it. It takes you to the statistics page, where you can view general information about the group, including number of members, date the goals have been set, and the average skills of members compared to the goals. It also has buttons that allow you to edit the group name, goals, and membership. If you want, from here you can also delete the group.</w:t>
+      </w:r>
+    </w:p>
+    <w:p>
+      <w:pPr>
+        <w:pStyle w:val="ListParagraph"/>
+        <w:ind w:left="750"/>
+        <w:rPr>
+          <w:lang w:val="en-GB"/>
+        </w:rPr>
+      </w:pPr>
+    </w:p>
+    <w:p>
+      <w:pPr>
+        <w:pStyle w:val="ListParagraph"/>
+        <w:ind w:left="750"/>
+        <w:rPr>
+          <w:lang w:val="en-GB"/>
+        </w:rPr>
+      </w:pPr>
+      <w:r>
+        <w:rPr>
+          <w:lang w:val="en-GB"/>
+        </w:rPr>
+        <w:t xml:space="preserve">Before creating a group, however, it is </w:t>
+      </w:r>
+      <w:r>
+        <w:rPr>
+          <w:lang w:val="en-GB"/>
+        </w:rPr>
+        <w:t>advised</w:t>
+      </w:r>
+      <w:r>
+        <w:rPr>
+          <w:lang w:val="en-GB"/>
+        </w:rPr>
+        <w:t xml:space="preserve"> to add some skills to the database first. </w:t>
+      </w:r>
+    </w:p>
+    <w:p>
+      <w:pPr>
+        <w:pStyle w:val="ListParagraph"/>
+        <w:ind w:left="750"/>
+        <w:rPr>
+          <w:lang w:val="en-GB"/>
+        </w:rPr>
+      </w:pPr>
     </w:p>
     <w:p>
       <w:pPr>
@@ -1421,22 +1532,108 @@
         <w:rPr>
           <w:lang w:val="en-GB"/>
         </w:rPr>
-        <w:t>Advanced search</w:t>
-      </w:r>
-    </w:p>
-    <w:p>
-      <w:pPr>
-        <w:ind w:left="750"/>
-        <w:rPr>
-          <w:lang w:val="en-GB"/>
-        </w:rPr>
-      </w:pPr>
-      <w:r>
-        <w:rPr>
-          <w:lang w:val="en-GB"/>
-        </w:rPr>
-        <w:t>Advanced search is more powerful search than normal. From advanced search you can search with multiple filters and narrow the results down. It is only administrator tool so normal user can’t search with it. Superadmin can search everyone and admin can search everyone in the same company (others are shown as anonymous).</w:t>
-      </w:r>
+        <w:t>Skill</w:t>
+      </w:r>
+      <w:r>
+        <w:rPr>
+          <w:lang w:val="en-GB"/>
+        </w:rPr>
+        <w:t xml:space="preserve"> categories</w:t>
+      </w:r>
+    </w:p>
+    <w:p>
+      <w:pPr>
+        <w:ind w:left="750"/>
+        <w:rPr>
+          <w:lang w:val="en-GB"/>
+        </w:rPr>
+      </w:pPr>
+      <w:r>
+        <w:rPr>
+          <w:lang w:val="en-GB"/>
+        </w:rPr>
+        <w:t>Skill categories is a page where you can create skill categories for the skills to make them more precise. Like if you want to add category which has all the programming skills, you create new skill category and then add programming skills into it.</w:t>
+      </w:r>
+    </w:p>
+    <w:p>
+      <w:pPr>
+        <w:pStyle w:val="ListParagraph"/>
+        <w:ind w:left="750"/>
+        <w:rPr>
+          <w:lang w:val="en-GB"/>
+        </w:rPr>
+      </w:pPr>
+    </w:p>
+    <w:p>
+      <w:pPr>
+        <w:pStyle w:val="ListParagraph"/>
+        <w:ind w:left="750"/>
+        <w:rPr>
+          <w:lang w:val="en-GB"/>
+        </w:rPr>
+      </w:pPr>
+    </w:p>
+    <w:p>
+      <w:pPr>
+        <w:pStyle w:val="Heading2"/>
+        <w:numPr>
+          <w:ilvl w:val="1"/>
+          <w:numId w:val="1"/>
+        </w:numPr>
+        <w:rPr>
+          <w:lang w:val="en-GB"/>
+        </w:rPr>
+      </w:pPr>
+      <w:bookmarkStart w:id="6" w:name="_Toc38013564"/>
+      <w:r>
+        <w:rPr>
+          <w:lang w:val="en-GB"/>
+        </w:rPr>
+        <w:t>Skills</w:t>
+      </w:r>
+      <w:bookmarkEnd w:id="6"/>
+    </w:p>
+    <w:p>
+      <w:pPr>
+        <w:pStyle w:val="ListParagraph"/>
+        <w:ind w:left="750"/>
+        <w:rPr>
+          <w:lang w:val="en-GB"/>
+        </w:rPr>
+      </w:pPr>
+      <w:r>
+        <w:rPr>
+          <w:lang w:val="en-GB"/>
+        </w:rPr>
+        <w:t xml:space="preserve">The skills menu is simple, but it has an important functionality. Skills are needed for skill goals to be able to be set. </w:t>
+      </w:r>
+      <w:r>
+        <w:rPr>
+          <w:b/>
+          <w:bCs/>
+          <w:lang w:val="en-GB"/>
+        </w:rPr>
+        <w:t>First thing you should do in the application is add some skills to the list.</w:t>
+      </w:r>
+      <w:r>
+        <w:rPr>
+          <w:lang w:val="en-GB"/>
+        </w:rPr>
+        <w:t xml:space="preserve"> </w:t>
+      </w:r>
+      <w:r>
+        <w:rPr>
+          <w:lang w:val="en-GB"/>
+        </w:rPr>
+        <w:t xml:space="preserve">You can also edit their names and delete them. Note that editing the name of the existing skill updates all the database entries of that skill with the new name. </w:t>
+      </w:r>
+    </w:p>
+    <w:p>
+      <w:pPr>
+        <w:rPr>
+          <w:lang w:val="en-GB"/>
+        </w:rPr>
+      </w:pPr>
     </w:p>
     <w:p>
       <w:pPr>
@@ -1453,7 +1650,6 @@
         <w:rPr>
           <w:lang w:val="en-GB"/>
         </w:rPr>
-        <w:lastRenderedPageBreak/>
         <w:t>Dashboard</w:t>
       </w:r>
     </w:p>
@@ -1468,8 +1664,28 @@
         <w:rPr>
           <w:lang w:val="en-GB"/>
         </w:rPr>
-        <w:t>Dashboard is located under greeting dropdown on the top right. Dashboard page has multiple different cards.</w:t>
-      </w:r>
+        <w:t xml:space="preserve">Dashboard is located under </w:t>
+      </w:r>
+      <w:r>
+        <w:rPr>
+          <w:lang w:val="en-GB"/>
+        </w:rPr>
+        <w:t>home-icon in the left top corner</w:t>
+      </w:r>
+      <w:r>
+        <w:rPr>
+          <w:lang w:val="en-GB"/>
+        </w:rPr>
+        <w:t>. Dashboard page has multiple different cards.</w:t>
+      </w:r>
+    </w:p>
+    <w:p>
+      <w:pPr>
+        <w:ind w:left="720"/>
+        <w:rPr>
+          <w:lang w:val="en-GB"/>
+        </w:rPr>
+      </w:pPr>
     </w:p>
     <w:p>
       <w:pPr>
@@ -1535,6 +1751,14 @@
     </w:p>
     <w:p>
       <w:pPr>
+        <w:ind w:left="750"/>
+        <w:rPr>
+          <w:lang w:val="en-GB"/>
+        </w:rPr>
+      </w:pPr>
+    </w:p>
+    <w:p>
+      <w:pPr>
         <w:pStyle w:val="Heading2"/>
         <w:numPr>
           <w:ilvl w:val="1"/>
@@ -1585,6 +1809,14 @@
     </w:p>
     <w:p>
       <w:pPr>
+        <w:ind w:left="750"/>
+        <w:rPr>
+          <w:lang w:val="en-GB"/>
+        </w:rPr>
+      </w:pPr>
+    </w:p>
+    <w:p>
+      <w:pPr>
         <w:pStyle w:val="Heading2"/>
         <w:numPr>
           <w:ilvl w:val="1"/>
@@ -1617,6 +1849,14 @@
     </w:p>
     <w:p>
       <w:pPr>
+        <w:ind w:left="750"/>
+        <w:rPr>
+          <w:lang w:val="en-GB"/>
+        </w:rPr>
+      </w:pPr>
+    </w:p>
+    <w:p>
+      <w:pPr>
         <w:pStyle w:val="Heading2"/>
         <w:numPr>
           <w:ilvl w:val="1"/>
@@ -1649,6 +1889,14 @@
     </w:p>
     <w:p>
       <w:pPr>
+        <w:ind w:left="750"/>
+        <w:rPr>
+          <w:lang w:val="en-GB"/>
+        </w:rPr>
+      </w:pPr>
+    </w:p>
+    <w:p>
+      <w:pPr>
         <w:pStyle w:val="Heading2"/>
         <w:numPr>
           <w:ilvl w:val="1"/>
@@ -1717,6 +1965,14 @@
     </w:p>
     <w:p>
       <w:pPr>
+        <w:ind w:left="750"/>
+        <w:rPr>
+          <w:lang w:val="en-GB"/>
+        </w:rPr>
+      </w:pPr>
+    </w:p>
+    <w:p>
+      <w:pPr>
         <w:pStyle w:val="Heading2"/>
         <w:numPr>
           <w:ilvl w:val="1"/>
@@ -1730,6 +1986,7 @@
         <w:rPr>
           <w:lang w:val="en-GB"/>
         </w:rPr>
+        <w:lastRenderedPageBreak/>
         <w:t>Courses</w:t>
       </w:r>
     </w:p>
@@ -1752,6 +2009,14 @@
         </w:rPr>
         <w:t>It has two navigation tabs to switch between, enrolled and completed. Enrolled tab shows courses that the user has enrolled. Completed tab shows the users completed courses, grade and completion date. There is also quick link for courses page.</w:t>
       </w:r>
+    </w:p>
+    <w:p>
+      <w:pPr>
+        <w:ind w:left="750"/>
+        <w:rPr>
+          <w:lang w:val="en-GB"/>
+        </w:rPr>
+      </w:pPr>
     </w:p>
     <w:p>
       <w:pPr>
@@ -1787,6 +2052,14 @@
     </w:p>
     <w:p>
       <w:pPr>
+        <w:ind w:left="750"/>
+        <w:rPr>
+          <w:lang w:val="en-GB"/>
+        </w:rPr>
+      </w:pPr>
+    </w:p>
+    <w:p>
+      <w:pPr>
         <w:pStyle w:val="Heading2"/>
         <w:numPr>
           <w:ilvl w:val="1"/>
@@ -1814,50 +2087,94 @@
         <w:rPr>
           <w:lang w:val="en-GB"/>
         </w:rPr>
-        <w:t xml:space="preserve">Lessons card has two navigation tabs to switch between, upcoming lessons and past lessons. Upcoming lessons tab </w:t>
-      </w:r>
-      <w:r>
-        <w:rPr>
-          <w:lang w:val="en-GB"/>
-        </w:rPr>
-        <w:t>shows five upcoming lessons and</w:t>
-      </w:r>
-      <w:r>
-        <w:rPr>
-          <w:lang w:val="en-GB"/>
-        </w:rPr>
-        <w:t xml:space="preserve"> past lessons tab shows</w:t>
-      </w:r>
-      <w:r>
-        <w:rPr>
-          <w:lang w:val="en-GB"/>
-        </w:rPr>
-        <w:t xml:space="preserve"> five past lessons</w:t>
-      </w:r>
-      <w:r>
-        <w:rPr>
-          <w:lang w:val="en-GB"/>
-        </w:rPr>
-        <w:t>.</w:t>
-      </w:r>
-      <w:r>
-        <w:rPr>
-          <w:lang w:val="en-GB"/>
-        </w:rPr>
-        <w:t xml:space="preserve"> </w:t>
-      </w:r>
-      <w:r>
-        <w:rPr>
-          <w:lang w:val="en-GB"/>
-        </w:rPr>
-        <w:t>Both tabs have</w:t>
-      </w:r>
-      <w:r>
-        <w:rPr>
-          <w:lang w:val="en-GB"/>
-        </w:rPr>
-        <w:t xml:space="preserve"> information for them (course name, lesson name, location and date). </w:t>
-      </w:r>
+        <w:t xml:space="preserve">Lessons card has two navigation tabs to switch between, upcoming lessons and past lessons. Upcoming lessons tab shows five upcoming lessons and past lessons tab shows five past lessons. Both tabs have information for them (course name, lesson name, location and date). </w:t>
+      </w:r>
+    </w:p>
+    <w:p>
+      <w:pPr>
+        <w:ind w:left="750"/>
+        <w:rPr>
+          <w:lang w:val="en-GB"/>
+        </w:rPr>
+      </w:pPr>
+    </w:p>
+    <w:p>
+      <w:pPr>
+        <w:pStyle w:val="Heading1"/>
+        <w:numPr>
+          <w:ilvl w:val="0"/>
+          <w:numId w:val="1"/>
+        </w:numPr>
+        <w:rPr>
+          <w:lang w:val="en-GB"/>
+        </w:rPr>
+      </w:pPr>
+      <w:r>
+        <w:rPr>
+          <w:lang w:val="en-GB"/>
+        </w:rPr>
+        <w:t>Profile</w:t>
+      </w:r>
+    </w:p>
+    <w:p>
+      <w:pPr>
+        <w:ind w:left="720"/>
+        <w:rPr>
+          <w:lang w:val="en-GB"/>
+        </w:rPr>
+      </w:pPr>
+      <w:r>
+        <w:rPr>
+          <w:lang w:val="en-GB"/>
+        </w:rPr>
+        <w:t>Profile has 4 different cards. One with user information, second with user certificates, third with skill information and last with courses information.</w:t>
+      </w:r>
+      <w:r>
+        <w:rPr>
+          <w:lang w:val="en-GB"/>
+        </w:rPr>
+        <w:t xml:space="preserve"> User information shows info about the user, certificates shows users certificates, skills shows users skills, current skill level, user goal level and company goal level.</w:t>
+      </w:r>
+    </w:p>
+    <w:p>
+      <w:pPr>
+        <w:pStyle w:val="Heading1"/>
+        <w:numPr>
+          <w:ilvl w:val="0"/>
+          <w:numId w:val="1"/>
+        </w:numPr>
+        <w:rPr>
+          <w:lang w:val="en-GB"/>
+        </w:rPr>
+      </w:pPr>
+      <w:r>
+        <w:rPr>
+          <w:lang w:val="en-GB"/>
+        </w:rPr>
+        <w:t>Language</w:t>
+      </w:r>
+    </w:p>
+    <w:p>
+      <w:pPr>
+        <w:ind w:left="720"/>
+        <w:rPr>
+          <w:lang w:val="en-GB"/>
+        </w:rPr>
+      </w:pPr>
+      <w:r>
+        <w:rPr>
+          <w:lang w:val="en-GB"/>
+        </w:rPr>
+        <w:t>In the top right corner you can change language between English and Finnish.</w:t>
+      </w:r>
+    </w:p>
+    <w:p>
+      <w:pPr>
+        <w:ind w:left="360"/>
+        <w:rPr>
+          <w:lang w:val="en-GB"/>
+        </w:rPr>
+      </w:pPr>
     </w:p>
     <w:p>
       <w:pPr>

</xml_diff>